<commit_message>
added text to word doc
</commit_message>
<xml_diff>
--- a/Photo Index.docx
+++ b/Photo Index.docx
@@ -223,10 +223,7 @@
           </w:tcPr>
           <w:p>
             <w:r>
-              <w:t>October</w:t>
-            </w:r>
-            <w:r>
-              <w:t xml:space="preserve"> 2016</w:t>
+              <w:t>October 2016</w:t>
             </w:r>
           </w:p>
         </w:tc>
@@ -400,6 +397,9 @@
       </w:tr>
     </w:tbl>
     <w:p>
+      <w:r>
+        <w:t>Adding new text</w:t>
+      </w:r>
       <w:bookmarkStart w:id="0" w:name="_GoBack"/>
       <w:bookmarkEnd w:id="0"/>
     </w:p>

</xml_diff>